<commit_message>
resource: Static resource update
1. Add docx and pdf version of PatLaw, PatReg, TMLaw, and TMReg.
</commit_message>
<xml_diff>
--- a/static/files/msword/中华人民共和国专利法2020.docx
+++ b/static/files/msword/中华人民共和国专利法2020.docx
@@ -1192,10 +1192,7 @@
         <w:t>第二章</w:t>
       </w:r>
       <w:r>
-        <w:rPr>
-          <w:rFonts w:hint="eastAsia"/>
-        </w:rPr>
-        <w:tab/>
+        <w:t xml:space="preserve">  </w:t>
       </w:r>
       <w:r>
         <w:rPr>
@@ -1542,10 +1539,7 @@
         <w:t>第三章</w:t>
       </w:r>
       <w:r>
-        <w:rPr>
-          <w:rFonts w:hint="eastAsia"/>
-        </w:rPr>
-        <w:tab/>
+        <w:t xml:space="preserve">  </w:t>
       </w:r>
       <w:r>
         <w:rPr>
@@ -1885,10 +1879,7 @@
         <w:t>第四章</w:t>
       </w:r>
       <w:r>
-        <w:rPr>
-          <w:rFonts w:hint="eastAsia"/>
-        </w:rPr>
-        <w:tab/>
+        <w:t xml:space="preserve">  </w:t>
       </w:r>
       <w:r>
         <w:rPr>
@@ -2184,10 +2175,7 @@
         <w:t>第五章</w:t>
       </w:r>
       <w:r>
-        <w:rPr>
-          <w:rFonts w:hint="eastAsia"/>
-        </w:rPr>
-        <w:tab/>
+        <w:t xml:space="preserve">  </w:t>
       </w:r>
       <w:r>
         <w:rPr>
@@ -2502,10 +2490,7 @@
         <w:t>第六章</w:t>
       </w:r>
       <w:r>
-        <w:rPr>
-          <w:rFonts w:hint="eastAsia"/>
-        </w:rPr>
-        <w:tab/>
+        <w:t xml:space="preserve">  </w:t>
       </w:r>
       <w:r>
         <w:rPr>
@@ -2633,6 +2618,7 @@
         <w:rPr>
           <w:rFonts w:hint="eastAsia"/>
         </w:rPr>
+        <w:lastRenderedPageBreak/>
         <w:t>开放许可实施期间，对专利权人缴纳专利年费相应给予减免。</w:t>
       </w:r>
     </w:p>
@@ -2927,6 +2913,7 @@
         <w:rPr>
           <w:rFonts w:hint="eastAsia"/>
         </w:rPr>
+        <w:lastRenderedPageBreak/>
         <w:t>给予实施强制许可的决定，应当根据强制许可的理由规定实施的范围和时间。强制许可的理由消除并不再发生时，国务院专利行政部门应当根据专利权人的请求，经审查后作出终止实施强制许可的决定。</w:t>
       </w:r>
     </w:p>
@@ -3016,10 +3003,7 @@
         <w:t>第七章</w:t>
       </w:r>
       <w:r>
-        <w:rPr>
-          <w:rFonts w:hint="eastAsia"/>
-        </w:rPr>
-        <w:tab/>
+        <w:t xml:space="preserve">  </w:t>
       </w:r>
       <w:r>
         <w:rPr>
@@ -3159,6 +3143,7 @@
           <w:rStyle w:val="a7"/>
           <w:rFonts w:hint="eastAsia"/>
         </w:rPr>
+        <w:lastRenderedPageBreak/>
         <w:t>第六十八条</w:t>
       </w:r>
       <w:r>
@@ -3380,6 +3365,7 @@
           <w:rStyle w:val="a7"/>
           <w:rFonts w:hint="eastAsia"/>
         </w:rPr>
+        <w:lastRenderedPageBreak/>
         <w:t>第七十二条</w:t>
       </w:r>
       <w:r>
@@ -3677,6 +3663,7 @@
           <w:rStyle w:val="a7"/>
           <w:rFonts w:hint="eastAsia"/>
         </w:rPr>
+        <w:lastRenderedPageBreak/>
         <w:t>第七十七条</w:t>
       </w:r>
       <w:r>
@@ -3790,10 +3777,7 @@
         <w:t>第八章</w:t>
       </w:r>
       <w:r>
-        <w:rPr>
-          <w:rFonts w:hint="eastAsia"/>
-        </w:rPr>
-        <w:tab/>
+        <w:t xml:space="preserve">  </w:t>
       </w:r>
       <w:r>
         <w:rPr>
@@ -3898,15 +3882,16 @@
       </w:r>
     </w:p>
     <w:sectPr>
-      <w:headerReference w:type="even" r:id="rId6"/>
-      <w:headerReference w:type="default" r:id="rId7"/>
-      <w:footerReference w:type="even" r:id="rId8"/>
-      <w:footerReference w:type="default" r:id="rId9"/>
-      <w:headerReference w:type="first" r:id="rId10"/>
-      <w:footerReference w:type="first" r:id="rId11"/>
+      <w:headerReference w:type="even" r:id="rId7"/>
+      <w:headerReference w:type="default" r:id="rId8"/>
+      <w:footerReference w:type="even" r:id="rId9"/>
+      <w:footerReference w:type="default" r:id="rId10"/>
+      <w:headerReference w:type="first" r:id="rId11"/>
+      <w:footerReference w:type="first" r:id="rId12"/>
       <w:pgSz w:w="11909" w:h="16834" w:code="9"/>
-      <w:pgMar w:top="1134" w:right="1418" w:bottom="1134" w:left="1418" w:header="454" w:footer="567" w:gutter="0"/>
+      <w:pgMar w:top="1134" w:right="1418" w:bottom="1134" w:left="1418" w:header="567" w:footer="567" w:gutter="0"/>
       <w:cols w:space="720"/>
+      <w:titlePg/>
       <w:docGrid w:linePitch="360"/>
     </w:sectPr>
   </w:body>
@@ -3955,10 +3940,75 @@
 <w:ftr xmlns:wpc="http://schemas.microsoft.com/office/word/2010/wordprocessingCanvas" xmlns:cx="http://schemas.microsoft.com/office/drawing/2014/chartex" xmlns:cx1="http://schemas.microsoft.com/office/drawing/2015/9/8/chartex" xmlns:cx2="http://schemas.microsoft.com/office/drawing/2015/10/21/chartex" xmlns:cx3="http://schemas.microsoft.com/office/drawing/2016/5/9/chartex" xmlns:cx4="http://schemas.microsoft.com/office/drawing/2016/5/10/chartex" xmlns:cx5="http://schemas.microsoft.com/office/drawing/2016/5/11/chartex" xmlns:cx6="http://schemas.microsoft.com/office/drawing/2016/5/12/chartex" xmlns:cx7="http://schemas.microsoft.com/office/drawing/2016/5/13/chartex" xmlns:cx8="http://schemas.microsoft.com/office/drawing/2016/5/14/chartex" xmlns:mc="http://schemas.openxmlformats.org/markup-compatibility/2006" xmlns:aink="http://schemas.microsoft.com/office/drawing/2016/ink" xmlns:am3d="http://schemas.microsoft.com/office/drawing/2017/model3d" xmlns:o="urn:schemas-microsoft-com:office:office" xmlns:r="http://schemas.openxmlformats.org/officeDocument/2006/relationships" xmlns:m="http://schemas.openxmlformats.org/officeDocument/2006/math" xmlns:v="urn:schemas-microsoft-com:vml" xmlns:wp14="http://schemas.microsoft.com/office/word/2010/wordprocessingDrawing" xmlns:wp="http://schemas.openxmlformats.org/drawingml/2006/wordprocessingDrawing" xmlns:w10="urn:schemas-microsoft-com:office:word" xmlns:w="http://schemas.openxmlformats.org/wordprocessingml/2006/main" xmlns:w14="http://schemas.microsoft.com/office/word/2010/wordml" xmlns:w15="http://schemas.microsoft.com/office/word/2012/wordml" xmlns:w16cex="http://schemas.microsoft.com/office/word/2018/wordml/cex" xmlns:w16cid="http://schemas.microsoft.com/office/word/2016/wordml/cid" xmlns:w16="http://schemas.microsoft.com/office/word/2018/wordml" xmlns:w16sdtdh="http://schemas.microsoft.com/office/word/2020/wordml/sdtdatahash" xmlns:w16se="http://schemas.microsoft.com/office/word/2015/wordml/symex" xmlns:wpg="http://schemas.microsoft.com/office/word/2010/wordprocessingGroup" xmlns:wpi="http://schemas.microsoft.com/office/word/2010/wordprocessingInk" xmlns:wne="http://schemas.microsoft.com/office/word/2006/wordml" xmlns:wps="http://schemas.microsoft.com/office/word/2010/wordprocessingShape" mc:Ignorable="w14 w15 w16se w16cid w16 w16cex w16sdtdh wp14">
   <w:p>
     <w:pPr>
-      <w:pStyle w:val="a5"/>
+      <w:tabs>
+        <w:tab w:val="clear" w:pos="1680"/>
+        <w:tab w:val="right" w:pos="8400"/>
+      </w:tabs>
       <w:ind w:firstLineChars="0" w:firstLine="0"/>
       <w:jc w:val="center"/>
     </w:pPr>
+    <w:r>
+      <w:fldChar w:fldCharType="begin"/>
+    </w:r>
+    <w:r>
+      <w:instrText xml:space="preserve"> STYLEREF  </w:instrText>
+    </w:r>
+    <w:r>
+      <w:instrText>强调</w:instrText>
+    </w:r>
+    <w:r>
+      <w:instrText xml:space="preserve">  \* MERGEFORMAT </w:instrText>
+    </w:r>
+    <w:r>
+      <w:fldChar w:fldCharType="separate"/>
+    </w:r>
+    <w:r>
+      <w:rPr>
+        <w:rFonts w:hint="eastAsia"/>
+        <w:noProof/>
+      </w:rPr>
+      <w:t>第七十七条</w:t>
+    </w:r>
+    <w:r>
+      <w:fldChar w:fldCharType="end"/>
+    </w:r>
+    <w:r>
+      <w:t xml:space="preserve"> </w:t>
+    </w:r>
+    <w:r>
+      <w:t>-</w:t>
+    </w:r>
+    <w:r>
+      <w:t xml:space="preserve"> </w:t>
+    </w:r>
+    <w:r>
+      <w:fldChar w:fldCharType="begin"/>
+    </w:r>
+    <w:r>
+      <w:instrText xml:space="preserve"> STYLEREF  </w:instrText>
+    </w:r>
+    <w:r>
+      <w:instrText>强调</w:instrText>
+    </w:r>
+    <w:r>
+      <w:instrText xml:space="preserve"> \l  \* MERGEFORMAT </w:instrText>
+    </w:r>
+    <w:r>
+      <w:fldChar w:fldCharType="separate"/>
+    </w:r>
+    <w:r>
+      <w:rPr>
+        <w:rFonts w:hint="eastAsia"/>
+        <w:noProof/>
+      </w:rPr>
+      <w:t>第八十二条</w:t>
+    </w:r>
+    <w:r>
+      <w:fldChar w:fldCharType="end"/>
+    </w:r>
+    <w:r>
+      <w:tab/>
+    </w:r>
     <w:r>
       <w:fldChar w:fldCharType="begin"/>
     </w:r>
@@ -4000,9 +4050,92 @@
 <w:ftr xmlns:wpc="http://schemas.microsoft.com/office/word/2010/wordprocessingCanvas" xmlns:cx="http://schemas.microsoft.com/office/drawing/2014/chartex" xmlns:cx1="http://schemas.microsoft.com/office/drawing/2015/9/8/chartex" xmlns:cx2="http://schemas.microsoft.com/office/drawing/2015/10/21/chartex" xmlns:cx3="http://schemas.microsoft.com/office/drawing/2016/5/9/chartex" xmlns:cx4="http://schemas.microsoft.com/office/drawing/2016/5/10/chartex" xmlns:cx5="http://schemas.microsoft.com/office/drawing/2016/5/11/chartex" xmlns:cx6="http://schemas.microsoft.com/office/drawing/2016/5/12/chartex" xmlns:cx7="http://schemas.microsoft.com/office/drawing/2016/5/13/chartex" xmlns:cx8="http://schemas.microsoft.com/office/drawing/2016/5/14/chartex" xmlns:mc="http://schemas.openxmlformats.org/markup-compatibility/2006" xmlns:aink="http://schemas.microsoft.com/office/drawing/2016/ink" xmlns:am3d="http://schemas.microsoft.com/office/drawing/2017/model3d" xmlns:o="urn:schemas-microsoft-com:office:office" xmlns:r="http://schemas.openxmlformats.org/officeDocument/2006/relationships" xmlns:m="http://schemas.openxmlformats.org/officeDocument/2006/math" xmlns:v="urn:schemas-microsoft-com:vml" xmlns:wp14="http://schemas.microsoft.com/office/word/2010/wordprocessingDrawing" xmlns:wp="http://schemas.openxmlformats.org/drawingml/2006/wordprocessingDrawing" xmlns:w10="urn:schemas-microsoft-com:office:word" xmlns:w="http://schemas.openxmlformats.org/wordprocessingml/2006/main" xmlns:w14="http://schemas.microsoft.com/office/word/2010/wordml" xmlns:w15="http://schemas.microsoft.com/office/word/2012/wordml" xmlns:w16cex="http://schemas.microsoft.com/office/word/2018/wordml/cex" xmlns:w16cid="http://schemas.microsoft.com/office/word/2016/wordml/cid" xmlns:w16="http://schemas.microsoft.com/office/word/2018/wordml" xmlns:w16sdtdh="http://schemas.microsoft.com/office/word/2020/wordml/sdtdatahash" xmlns:w16se="http://schemas.microsoft.com/office/word/2015/wordml/symex" xmlns:wpg="http://schemas.microsoft.com/office/word/2010/wordprocessingGroup" xmlns:wpi="http://schemas.microsoft.com/office/word/2010/wordprocessingInk" xmlns:wne="http://schemas.microsoft.com/office/word/2006/wordml" xmlns:wps="http://schemas.microsoft.com/office/word/2010/wordprocessingShape" mc:Ignorable="w14 w15 w16se w16cid w16 w16cex w16sdtdh wp14">
   <w:p>
     <w:pPr>
-      <w:pStyle w:val="a5"/>
-      <w:ind w:firstLine="360"/>
+      <w:tabs>
+        <w:tab w:val="clear" w:pos="1680"/>
+        <w:tab w:val="right" w:pos="8400"/>
+      </w:tabs>
+      <w:ind w:firstLineChars="0" w:firstLine="0"/>
+      <w:jc w:val="center"/>
     </w:pPr>
+    <w:r>
+      <w:fldChar w:fldCharType="begin"/>
+    </w:r>
+    <w:r>
+      <w:instrText xml:space="preserve"> STYLEREF  </w:instrText>
+    </w:r>
+    <w:r>
+      <w:instrText>强调</w:instrText>
+    </w:r>
+    <w:r>
+      <w:instrText xml:space="preserve">  \* MERGEFORMAT </w:instrText>
+    </w:r>
+    <w:r>
+      <w:fldChar w:fldCharType="separate"/>
+    </w:r>
+    <w:r>
+      <w:rPr>
+        <w:rFonts w:hint="eastAsia"/>
+        <w:noProof/>
+      </w:rPr>
+      <w:t>第一条</w:t>
+    </w:r>
+    <w:r>
+      <w:fldChar w:fldCharType="end"/>
+    </w:r>
+    <w:r>
+      <w:t xml:space="preserve"> - </w:t>
+    </w:r>
+    <w:r>
+      <w:fldChar w:fldCharType="begin"/>
+    </w:r>
+    <w:r>
+      <w:instrText xml:space="preserve"> STYLEREF  </w:instrText>
+    </w:r>
+    <w:r>
+      <w:instrText>强调</w:instrText>
+    </w:r>
+    <w:r>
+      <w:instrText xml:space="preserve"> \l  \* MERGEFORMAT </w:instrText>
+    </w:r>
+    <w:r>
+      <w:fldChar w:fldCharType="separate"/>
+    </w:r>
+    <w:r>
+      <w:rPr>
+        <w:rFonts w:hint="eastAsia"/>
+        <w:noProof/>
+      </w:rPr>
+      <w:t>第五条</w:t>
+    </w:r>
+    <w:r>
+      <w:fldChar w:fldCharType="end"/>
+    </w:r>
+    <w:r>
+      <w:tab/>
+    </w:r>
+    <w:r>
+      <w:fldChar w:fldCharType="begin"/>
+    </w:r>
+    <w:r>
+      <w:instrText xml:space="preserve"> PAGE   \* MERGEFORMAT </w:instrText>
+    </w:r>
+    <w:r>
+      <w:fldChar w:fldCharType="separate"/>
+    </w:r>
+    <w:r>
+      <w:t>2</w:t>
+    </w:r>
+    <w:r>
+      <w:fldChar w:fldCharType="end"/>
+    </w:r>
+    <w:r>
+      <w:t xml:space="preserve"> / </w:t>
+    </w:r>
+    <w:fldSimple w:instr=" NUMPAGES   \* MERGEFORMAT ">
+      <w:r>
+        <w:t>13</w:t>
+      </w:r>
+    </w:fldSimple>
   </w:p>
 </w:ftr>
 </file>
@@ -4049,8 +4182,48 @@
 <w:hdr xmlns:wpc="http://schemas.microsoft.com/office/word/2010/wordprocessingCanvas" xmlns:cx="http://schemas.microsoft.com/office/drawing/2014/chartex" xmlns:cx1="http://schemas.microsoft.com/office/drawing/2015/9/8/chartex" xmlns:cx2="http://schemas.microsoft.com/office/drawing/2015/10/21/chartex" xmlns:cx3="http://schemas.microsoft.com/office/drawing/2016/5/9/chartex" xmlns:cx4="http://schemas.microsoft.com/office/drawing/2016/5/10/chartex" xmlns:cx5="http://schemas.microsoft.com/office/drawing/2016/5/11/chartex" xmlns:cx6="http://schemas.microsoft.com/office/drawing/2016/5/12/chartex" xmlns:cx7="http://schemas.microsoft.com/office/drawing/2016/5/13/chartex" xmlns:cx8="http://schemas.microsoft.com/office/drawing/2016/5/14/chartex" xmlns:mc="http://schemas.openxmlformats.org/markup-compatibility/2006" xmlns:aink="http://schemas.microsoft.com/office/drawing/2016/ink" xmlns:am3d="http://schemas.microsoft.com/office/drawing/2017/model3d" xmlns:o="urn:schemas-microsoft-com:office:office" xmlns:r="http://schemas.openxmlformats.org/officeDocument/2006/relationships" xmlns:m="http://schemas.openxmlformats.org/officeDocument/2006/math" xmlns:v="urn:schemas-microsoft-com:vml" xmlns:wp14="http://schemas.microsoft.com/office/word/2010/wordprocessingDrawing" xmlns:wp="http://schemas.openxmlformats.org/drawingml/2006/wordprocessingDrawing" xmlns:w10="urn:schemas-microsoft-com:office:word" xmlns:w="http://schemas.openxmlformats.org/wordprocessingml/2006/main" xmlns:w14="http://schemas.microsoft.com/office/word/2010/wordml" xmlns:w15="http://schemas.microsoft.com/office/word/2012/wordml" xmlns:w16cex="http://schemas.microsoft.com/office/word/2018/wordml/cex" xmlns:w16cid="http://schemas.microsoft.com/office/word/2016/wordml/cid" xmlns:w16="http://schemas.microsoft.com/office/word/2018/wordml" xmlns:w16sdtdh="http://schemas.microsoft.com/office/word/2020/wordml/sdtdatahash" xmlns:w16se="http://schemas.microsoft.com/office/word/2015/wordml/symex" xmlns:wpg="http://schemas.microsoft.com/office/word/2010/wordprocessingGroup" xmlns:wpi="http://schemas.microsoft.com/office/word/2010/wordprocessingInk" xmlns:wne="http://schemas.microsoft.com/office/word/2006/wordml" xmlns:wps="http://schemas.microsoft.com/office/word/2010/wordprocessingShape" mc:Ignorable="w14 w15 w16se w16cid w16 w16cex w16sdtdh wp14">
   <w:p>
     <w:pPr>
-      <w:ind w:firstLine="420"/>
+      <w:ind w:firstLineChars="0" w:firstLine="0"/>
+      <w:jc w:val="center"/>
     </w:pPr>
+    <w:r>
+      <w:fldChar w:fldCharType="begin"/>
+    </w:r>
+    <w:r>
+      <w:instrText xml:space="preserve"> STYLEREF  "</w:instrText>
+    </w:r>
+    <w:r>
+      <w:instrText>标题</w:instrText>
+    </w:r>
+    <w:r>
+      <w:instrText xml:space="preserve"> 1"  \* MERGEFORMAT </w:instrText>
+    </w:r>
+    <w:r>
+      <w:fldChar w:fldCharType="separate"/>
+    </w:r>
+    <w:r>
+      <w:rPr>
+        <w:rFonts w:hint="eastAsia"/>
+        <w:noProof/>
+      </w:rPr>
+      <w:t>中华人民共和国专利法（</w:t>
+    </w:r>
+    <w:r>
+      <w:rPr>
+        <w:rFonts w:hint="eastAsia"/>
+        <w:noProof/>
+      </w:rPr>
+      <w:t>2020</w:t>
+    </w:r>
+    <w:r>
+      <w:rPr>
+        <w:rFonts w:hint="eastAsia"/>
+        <w:noProof/>
+      </w:rPr>
+      <w:t>年修正）</w:t>
+    </w:r>
+    <w:r>
+      <w:fldChar w:fldCharType="end"/>
+    </w:r>
   </w:p>
 </w:hdr>
 </file>
@@ -4059,8 +4232,7 @@
 <w:hdr xmlns:wpc="http://schemas.microsoft.com/office/word/2010/wordprocessingCanvas" xmlns:cx="http://schemas.microsoft.com/office/drawing/2014/chartex" xmlns:cx1="http://schemas.microsoft.com/office/drawing/2015/9/8/chartex" xmlns:cx2="http://schemas.microsoft.com/office/drawing/2015/10/21/chartex" xmlns:cx3="http://schemas.microsoft.com/office/drawing/2016/5/9/chartex" xmlns:cx4="http://schemas.microsoft.com/office/drawing/2016/5/10/chartex" xmlns:cx5="http://schemas.microsoft.com/office/drawing/2016/5/11/chartex" xmlns:cx6="http://schemas.microsoft.com/office/drawing/2016/5/12/chartex" xmlns:cx7="http://schemas.microsoft.com/office/drawing/2016/5/13/chartex" xmlns:cx8="http://schemas.microsoft.com/office/drawing/2016/5/14/chartex" xmlns:mc="http://schemas.openxmlformats.org/markup-compatibility/2006" xmlns:aink="http://schemas.microsoft.com/office/drawing/2016/ink" xmlns:am3d="http://schemas.microsoft.com/office/drawing/2017/model3d" xmlns:o="urn:schemas-microsoft-com:office:office" xmlns:r="http://schemas.openxmlformats.org/officeDocument/2006/relationships" xmlns:m="http://schemas.openxmlformats.org/officeDocument/2006/math" xmlns:v="urn:schemas-microsoft-com:vml" xmlns:wp14="http://schemas.microsoft.com/office/word/2010/wordprocessingDrawing" xmlns:wp="http://schemas.openxmlformats.org/drawingml/2006/wordprocessingDrawing" xmlns:w10="urn:schemas-microsoft-com:office:word" xmlns:w="http://schemas.openxmlformats.org/wordprocessingml/2006/main" xmlns:w14="http://schemas.microsoft.com/office/word/2010/wordml" xmlns:w15="http://schemas.microsoft.com/office/word/2012/wordml" xmlns:w16cex="http://schemas.microsoft.com/office/word/2018/wordml/cex" xmlns:w16cid="http://schemas.microsoft.com/office/word/2016/wordml/cid" xmlns:w16="http://schemas.microsoft.com/office/word/2018/wordml" xmlns:w16sdtdh="http://schemas.microsoft.com/office/word/2020/wordml/sdtdatahash" xmlns:w16se="http://schemas.microsoft.com/office/word/2015/wordml/symex" xmlns:wpg="http://schemas.microsoft.com/office/word/2010/wordprocessingGroup" xmlns:wpi="http://schemas.microsoft.com/office/word/2010/wordprocessingInk" xmlns:wne="http://schemas.microsoft.com/office/word/2006/wordml" xmlns:wps="http://schemas.microsoft.com/office/word/2010/wordprocessingShape" mc:Ignorable="w14 w15 w16se w16cid w16 w16cex w16sdtdh wp14">
   <w:p>
     <w:pPr>
-      <w:pStyle w:val="a3"/>
-      <w:ind w:firstLine="360"/>
+      <w:ind w:firstLine="420"/>
     </w:pPr>
   </w:p>
 </w:hdr>
@@ -5073,4 +5245,16 @@
     </a:ext>
   </a:extLst>
 </a:theme>
+</file>
+
+<file path=customXml/item1.xml><?xml version="1.0" encoding="utf-8"?>
+<b:Sources xmlns:b="http://schemas.openxmlformats.org/officeDocument/2006/bibliography" xmlns="http://schemas.openxmlformats.org/officeDocument/2006/bibliography" SelectedStyle="\APASixthEditionOfficeOnline.xsl" StyleName="APA" Version="6"/>
+</file>
+
+<file path=customXml/itemProps1.xml><?xml version="1.0" encoding="utf-8"?>
+<ds:datastoreItem xmlns:ds="http://schemas.openxmlformats.org/officeDocument/2006/customXml" ds:itemID="{21241AE3-D2E3-4560-B6BA-69AF9DDE897F}">
+  <ds:schemaRefs>
+    <ds:schemaRef ds:uri="http://schemas.openxmlformats.org/officeDocument/2006/bibliography"/>
+  </ds:schemaRefs>
+</ds:datastoreItem>
 </file>
</xml_diff>